<commit_message>
forgot to save the DPO diagram before commiting
</commit_message>
<xml_diff>
--- a/DPO/DPO-diagram.docx
+++ b/DPO/DPO-diagram.docx
@@ -8,7 +8,7 @@
           <w:noProof/>
         </w:rPr>
         <w:drawing>
-          <wp:anchor distT="0" distB="0" distL="114300" distR="114300" simplePos="0" relativeHeight="251659264" behindDoc="0" locked="0" layoutInCell="1" allowOverlap="1" wp14:anchorId="19ECB809" wp14:editId="1ED2FD0B">
+          <wp:anchor distT="0" distB="0" distL="114300" distR="114300" simplePos="0" relativeHeight="251659264" behindDoc="0" locked="0" layoutInCell="1" allowOverlap="1" wp14:anchorId="19ECB809" wp14:editId="2272C44B">
             <wp:simplePos x="0" y="0"/>
             <wp:positionH relativeFrom="column">
               <wp:posOffset>0</wp:posOffset>
@@ -961,11 +961,11 @@
 </file>
 
 <file path=word/diagrams/colors1.xml><?xml version="1.0" encoding="utf-8"?>
-<dgm:colorsDef xmlns:dgm="http://schemas.openxmlformats.org/drawingml/2006/diagram" xmlns:a="http://schemas.openxmlformats.org/drawingml/2006/main" uniqueId="urn:microsoft.com/office/officeart/2005/8/colors/accent1_2">
+<dgm:colorsDef xmlns:dgm="http://schemas.openxmlformats.org/drawingml/2006/diagram" xmlns:a="http://schemas.openxmlformats.org/drawingml/2006/main" uniqueId="urn:microsoft.com/office/officeart/2005/8/colors/colorful1">
   <dgm:title val=""/>
   <dgm:desc val=""/>
   <dgm:catLst>
-    <dgm:cat type="accent1" pri="11200"/>
+    <dgm:cat type="colorful" pri="10100"/>
   </dgm:catLst>
   <dgm:styleLbl name="node0">
     <dgm:fillClrLst meth="repeat">
@@ -979,21 +979,13 @@
     <dgm:txFillClrLst/>
     <dgm:txEffectClrLst/>
   </dgm:styleLbl>
-  <dgm:styleLbl name="alignNode1">
-    <dgm:fillClrLst meth="repeat">
-      <a:schemeClr val="accent1"/>
-    </dgm:fillClrLst>
-    <dgm:linClrLst meth="repeat">
-      <a:schemeClr val="accent1"/>
-    </dgm:linClrLst>
-    <dgm:effectClrLst/>
-    <dgm:txLinClrLst/>
-    <dgm:txFillClrLst/>
-    <dgm:txEffectClrLst/>
-  </dgm:styleLbl>
   <dgm:styleLbl name="node1">
     <dgm:fillClrLst meth="repeat">
-      <a:schemeClr val="accent1"/>
+      <a:schemeClr val="accent2"/>
+      <a:schemeClr val="accent3"/>
+      <a:schemeClr val="accent4"/>
+      <a:schemeClr val="accent5"/>
+      <a:schemeClr val="accent6"/>
     </dgm:fillClrLst>
     <dgm:linClrLst meth="repeat">
       <a:schemeClr val="lt1"/>
@@ -1003,9 +995,33 @@
     <dgm:txFillClrLst/>
     <dgm:txEffectClrLst/>
   </dgm:styleLbl>
+  <dgm:styleLbl name="alignNode1">
+    <dgm:fillClrLst meth="repeat">
+      <a:schemeClr val="accent2"/>
+      <a:schemeClr val="accent3"/>
+      <a:schemeClr val="accent4"/>
+      <a:schemeClr val="accent5"/>
+      <a:schemeClr val="accent6"/>
+    </dgm:fillClrLst>
+    <dgm:linClrLst meth="repeat">
+      <a:schemeClr val="accent2"/>
+      <a:schemeClr val="accent3"/>
+      <a:schemeClr val="accent4"/>
+      <a:schemeClr val="accent5"/>
+      <a:schemeClr val="accent6"/>
+    </dgm:linClrLst>
+    <dgm:effectClrLst/>
+    <dgm:txLinClrLst/>
+    <dgm:txFillClrLst/>
+    <dgm:txEffectClrLst/>
+  </dgm:styleLbl>
   <dgm:styleLbl name="lnNode1">
     <dgm:fillClrLst meth="repeat">
-      <a:schemeClr val="accent1"/>
+      <a:schemeClr val="accent2"/>
+      <a:schemeClr val="accent3"/>
+      <a:schemeClr val="accent4"/>
+      <a:schemeClr val="accent5"/>
+      <a:schemeClr val="accent6"/>
     </dgm:fillClrLst>
     <dgm:linClrLst meth="repeat">
       <a:schemeClr val="lt1"/>
@@ -1017,7 +1033,19 @@
   </dgm:styleLbl>
   <dgm:styleLbl name="vennNode1">
     <dgm:fillClrLst meth="repeat">
-      <a:schemeClr val="accent1">
+      <a:schemeClr val="accent2">
+        <a:alpha val="50000"/>
+      </a:schemeClr>
+      <a:schemeClr val="accent3">
+        <a:alpha val="50000"/>
+      </a:schemeClr>
+      <a:schemeClr val="accent4">
+        <a:alpha val="50000"/>
+      </a:schemeClr>
+      <a:schemeClr val="accent5">
+        <a:alpha val="50000"/>
+      </a:schemeClr>
+      <a:schemeClr val="accent6">
         <a:alpha val="50000"/>
       </a:schemeClr>
     </dgm:fillClrLst>
@@ -1030,8 +1058,8 @@
     <dgm:txEffectClrLst/>
   </dgm:styleLbl>
   <dgm:styleLbl name="node2">
-    <dgm:fillClrLst meth="repeat">
-      <a:schemeClr val="accent1"/>
+    <dgm:fillClrLst>
+      <a:schemeClr val="accent2"/>
     </dgm:fillClrLst>
     <dgm:linClrLst meth="repeat">
       <a:schemeClr val="lt1"/>
@@ -1042,8 +1070,8 @@
     <dgm:txEffectClrLst/>
   </dgm:styleLbl>
   <dgm:styleLbl name="node3">
-    <dgm:fillClrLst meth="repeat">
-      <a:schemeClr val="accent1"/>
+    <dgm:fillClrLst>
+      <a:schemeClr val="accent3"/>
     </dgm:fillClrLst>
     <dgm:linClrLst meth="repeat">
       <a:schemeClr val="lt1"/>
@@ -1054,8 +1082,8 @@
     <dgm:txEffectClrLst/>
   </dgm:styleLbl>
   <dgm:styleLbl name="node4">
-    <dgm:fillClrLst meth="repeat">
-      <a:schemeClr val="accent1"/>
+    <dgm:fillClrLst>
+      <a:schemeClr val="accent4"/>
     </dgm:fillClrLst>
     <dgm:linClrLst meth="repeat">
       <a:schemeClr val="lt1"/>
@@ -1067,7 +1095,19 @@
   </dgm:styleLbl>
   <dgm:styleLbl name="fgImgPlace1">
     <dgm:fillClrLst meth="repeat">
-      <a:schemeClr val="accent1">
+      <a:schemeClr val="accent2">
+        <a:tint val="50000"/>
+      </a:schemeClr>
+      <a:schemeClr val="accent3">
+        <a:tint val="50000"/>
+      </a:schemeClr>
+      <a:schemeClr val="accent4">
+        <a:tint val="50000"/>
+      </a:schemeClr>
+      <a:schemeClr val="accent5">
+        <a:tint val="50000"/>
+      </a:schemeClr>
+      <a:schemeClr val="accent6">
         <a:tint val="50000"/>
       </a:schemeClr>
     </dgm:fillClrLst>
@@ -1082,9 +1122,12 @@
     <dgm:txEffectClrLst/>
   </dgm:styleLbl>
   <dgm:styleLbl name="alignImgPlace1">
-    <dgm:fillClrLst meth="repeat">
+    <dgm:fillClrLst>
       <a:schemeClr val="accent1">
         <a:tint val="50000"/>
+      </a:schemeClr>
+      <a:schemeClr val="accent2">
+        <a:tint val="20000"/>
       </a:schemeClr>
     </dgm:fillClrLst>
     <dgm:linClrLst meth="repeat">
@@ -1098,9 +1141,12 @@
     <dgm:txEffectClrLst/>
   </dgm:styleLbl>
   <dgm:styleLbl name="bgImgPlace1">
-    <dgm:fillClrLst meth="repeat">
+    <dgm:fillClrLst>
       <a:schemeClr val="accent1">
         <a:tint val="50000"/>
+      </a:schemeClr>
+      <a:schemeClr val="accent2">
+        <a:tint val="20000"/>
       </a:schemeClr>
     </dgm:fillClrLst>
     <dgm:linClrLst meth="repeat">
@@ -1115,14 +1161,14 @@
   </dgm:styleLbl>
   <dgm:styleLbl name="sibTrans2D1">
     <dgm:fillClrLst meth="repeat">
-      <a:schemeClr val="accent1">
-        <a:tint val="60000"/>
-      </a:schemeClr>
+      <a:schemeClr val="accent2"/>
+      <a:schemeClr val="accent3"/>
+      <a:schemeClr val="accent4"/>
+      <a:schemeClr val="accent5"/>
+      <a:schemeClr val="accent6"/>
     </dgm:fillClrLst>
-    <dgm:linClrLst meth="repeat">
-      <a:schemeClr val="accent1">
-        <a:tint val="60000"/>
-      </a:schemeClr>
+    <dgm:linClrLst meth="cycle">
+      <a:schemeClr val="lt1"/>
     </dgm:linClrLst>
     <dgm:effectClrLst/>
     <dgm:txLinClrLst/>
@@ -1131,42 +1177,54 @@
   </dgm:styleLbl>
   <dgm:styleLbl name="fgSibTrans2D1">
     <dgm:fillClrLst meth="repeat">
-      <a:schemeClr val="accent1">
-        <a:tint val="60000"/>
-      </a:schemeClr>
+      <a:schemeClr val="accent2"/>
+      <a:schemeClr val="accent3"/>
+      <a:schemeClr val="accent4"/>
+      <a:schemeClr val="accent5"/>
+      <a:schemeClr val="accent6"/>
     </dgm:fillClrLst>
-    <dgm:linClrLst meth="repeat">
-      <a:schemeClr val="accent1">
-        <a:tint val="60000"/>
-      </a:schemeClr>
+    <dgm:linClrLst meth="cycle">
+      <a:schemeClr val="lt1"/>
     </dgm:linClrLst>
     <dgm:effectClrLst/>
     <dgm:txLinClrLst/>
-    <dgm:txFillClrLst/>
+    <dgm:txFillClrLst meth="repeat">
+      <a:schemeClr val="lt1"/>
+    </dgm:txFillClrLst>
     <dgm:txEffectClrLst/>
   </dgm:styleLbl>
   <dgm:styleLbl name="bgSibTrans2D1">
     <dgm:fillClrLst meth="repeat">
-      <a:schemeClr val="accent1">
-        <a:tint val="60000"/>
-      </a:schemeClr>
+      <a:schemeClr val="accent2"/>
+      <a:schemeClr val="accent3"/>
+      <a:schemeClr val="accent4"/>
+      <a:schemeClr val="accent5"/>
+      <a:schemeClr val="accent6"/>
     </dgm:fillClrLst>
-    <dgm:linClrLst meth="repeat">
-      <a:schemeClr val="accent1">
-        <a:tint val="60000"/>
-      </a:schemeClr>
+    <dgm:linClrLst meth="cycle">
+      <a:schemeClr val="lt1"/>
     </dgm:linClrLst>
     <dgm:effectClrLst/>
     <dgm:txLinClrLst/>
-    <dgm:txFillClrLst/>
+    <dgm:txFillClrLst meth="repeat">
+      <a:schemeClr val="lt1"/>
+    </dgm:txFillClrLst>
     <dgm:txEffectClrLst/>
   </dgm:styleLbl>
   <dgm:styleLbl name="sibTrans1D1">
     <dgm:fillClrLst meth="repeat">
-      <a:schemeClr val="accent1"/>
+      <a:schemeClr val="accent2"/>
+      <a:schemeClr val="accent3"/>
+      <a:schemeClr val="accent4"/>
+      <a:schemeClr val="accent5"/>
+      <a:schemeClr val="accent6"/>
     </dgm:fillClrLst>
     <dgm:linClrLst meth="repeat">
-      <a:schemeClr val="accent1"/>
+      <a:schemeClr val="accent2"/>
+      <a:schemeClr val="accent3"/>
+      <a:schemeClr val="accent4"/>
+      <a:schemeClr val="accent5"/>
+      <a:schemeClr val="accent6"/>
     </dgm:linClrLst>
     <dgm:effectClrLst/>
     <dgm:txLinClrLst/>
@@ -1177,10 +1235,10 @@
   </dgm:styleLbl>
   <dgm:styleLbl name="callout">
     <dgm:fillClrLst meth="repeat">
-      <a:schemeClr val="accent1"/>
+      <a:schemeClr val="accent2"/>
     </dgm:fillClrLst>
     <dgm:linClrLst meth="repeat">
-      <a:schemeClr val="accent1">
+      <a:schemeClr val="accent2">
         <a:tint val="50000"/>
       </a:schemeClr>
     </dgm:linClrLst>
@@ -1205,7 +1263,7 @@
   </dgm:styleLbl>
   <dgm:styleLbl name="asst1">
     <dgm:fillClrLst meth="repeat">
-      <a:schemeClr val="accent1"/>
+      <a:schemeClr val="accent2"/>
     </dgm:fillClrLst>
     <dgm:linClrLst meth="repeat">
       <a:schemeClr val="lt1"/>
@@ -1216,8 +1274,8 @@
     <dgm:txEffectClrLst/>
   </dgm:styleLbl>
   <dgm:styleLbl name="asst2">
-    <dgm:fillClrLst meth="repeat">
-      <a:schemeClr val="accent1"/>
+    <dgm:fillClrLst>
+      <a:schemeClr val="accent3"/>
     </dgm:fillClrLst>
     <dgm:linClrLst meth="repeat">
       <a:schemeClr val="lt1"/>
@@ -1228,8 +1286,8 @@
     <dgm:txEffectClrLst/>
   </dgm:styleLbl>
   <dgm:styleLbl name="asst3">
-    <dgm:fillClrLst meth="repeat">
-      <a:schemeClr val="accent1"/>
+    <dgm:fillClrLst>
+      <a:schemeClr val="accent4"/>
     </dgm:fillClrLst>
     <dgm:linClrLst meth="repeat">
       <a:schemeClr val="lt1"/>
@@ -1240,8 +1298,8 @@
     <dgm:txEffectClrLst/>
   </dgm:styleLbl>
   <dgm:styleLbl name="asst4">
-    <dgm:fillClrLst meth="repeat">
-      <a:schemeClr val="accent1"/>
+    <dgm:fillClrLst>
+      <a:schemeClr val="accent5"/>
     </dgm:fillClrLst>
     <dgm:linClrLst meth="repeat">
       <a:schemeClr val="lt1"/>
@@ -1253,14 +1311,10 @@
   </dgm:styleLbl>
   <dgm:styleLbl name="parChTrans2D1">
     <dgm:fillClrLst meth="repeat">
-      <a:schemeClr val="accent1">
-        <a:tint val="60000"/>
-      </a:schemeClr>
+      <a:schemeClr val="accent2"/>
     </dgm:fillClrLst>
     <dgm:linClrLst meth="repeat">
-      <a:schemeClr val="accent1">
-        <a:tint val="60000"/>
-      </a:schemeClr>
+      <a:schemeClr val="lt1"/>
     </dgm:linClrLst>
     <dgm:effectClrLst/>
     <dgm:txLinClrLst/>
@@ -1271,7 +1325,45 @@
   </dgm:styleLbl>
   <dgm:styleLbl name="parChTrans2D2">
     <dgm:fillClrLst meth="repeat">
-      <a:schemeClr val="accent1"/>
+      <a:schemeClr val="accent3"/>
+    </dgm:fillClrLst>
+    <dgm:linClrLst meth="repeat">
+      <a:schemeClr val="lt1"/>
+    </dgm:linClrLst>
+    <dgm:effectClrLst/>
+    <dgm:txLinClrLst/>
+    <dgm:txFillClrLst/>
+    <dgm:txEffectClrLst/>
+  </dgm:styleLbl>
+  <dgm:styleLbl name="parChTrans2D3">
+    <dgm:fillClrLst meth="repeat">
+      <a:schemeClr val="accent4"/>
+    </dgm:fillClrLst>
+    <dgm:linClrLst meth="repeat">
+      <a:schemeClr val="lt1"/>
+    </dgm:linClrLst>
+    <dgm:effectClrLst/>
+    <dgm:txLinClrLst/>
+    <dgm:txFillClrLst/>
+    <dgm:txEffectClrLst/>
+  </dgm:styleLbl>
+  <dgm:styleLbl name="parChTrans2D4">
+    <dgm:fillClrLst meth="repeat">
+      <a:schemeClr val="accent5"/>
+    </dgm:fillClrLst>
+    <dgm:linClrLst meth="repeat">
+      <a:schemeClr val="lt1"/>
+    </dgm:linClrLst>
+    <dgm:effectClrLst/>
+    <dgm:txLinClrLst/>
+    <dgm:txFillClrLst meth="repeat">
+      <a:schemeClr val="lt1"/>
+    </dgm:txFillClrLst>
+    <dgm:txEffectClrLst/>
+  </dgm:styleLbl>
+  <dgm:styleLbl name="parChTrans1D1">
+    <dgm:fillClrLst meth="repeat">
+      <a:schemeClr val="accent2"/>
     </dgm:fillClrLst>
     <dgm:linClrLst meth="repeat">
       <a:schemeClr val="accent1"/>
@@ -1279,46 +1371,18 @@
     <dgm:effectClrLst/>
     <dgm:txLinClrLst/>
     <dgm:txFillClrLst meth="repeat">
-      <a:schemeClr val="lt1"/>
+      <a:schemeClr val="tx1"/>
     </dgm:txFillClrLst>
     <dgm:txEffectClrLst/>
   </dgm:styleLbl>
-  <dgm:styleLbl name="parChTrans2D3">
+  <dgm:styleLbl name="parChTrans1D2">
     <dgm:fillClrLst meth="repeat">
-      <a:schemeClr val="accent1"/>
+      <a:schemeClr val="accent3">
+        <a:tint val="90000"/>
+      </a:schemeClr>
     </dgm:fillClrLst>
     <dgm:linClrLst meth="repeat">
-      <a:schemeClr val="accent1"/>
-    </dgm:linClrLst>
-    <dgm:effectClrLst/>
-    <dgm:txLinClrLst/>
-    <dgm:txFillClrLst meth="repeat">
-      <a:schemeClr val="lt1"/>
-    </dgm:txFillClrLst>
-    <dgm:txEffectClrLst/>
-  </dgm:styleLbl>
-  <dgm:styleLbl name="parChTrans2D4">
-    <dgm:fillClrLst meth="repeat">
-      <a:schemeClr val="accent1"/>
-    </dgm:fillClrLst>
-    <dgm:linClrLst meth="repeat">
-      <a:schemeClr val="accent1"/>
-    </dgm:linClrLst>
-    <dgm:effectClrLst/>
-    <dgm:txLinClrLst/>
-    <dgm:txFillClrLst meth="repeat">
-      <a:schemeClr val="lt1"/>
-    </dgm:txFillClrLst>
-    <dgm:txEffectClrLst/>
-  </dgm:styleLbl>
-  <dgm:styleLbl name="parChTrans1D1">
-    <dgm:fillClrLst meth="repeat">
-      <a:schemeClr val="accent1"/>
-    </dgm:fillClrLst>
-    <dgm:linClrLst meth="repeat">
-      <a:schemeClr val="accent1">
-        <a:shade val="60000"/>
-      </a:schemeClr>
+      <a:schemeClr val="accent2"/>
     </dgm:linClrLst>
     <dgm:effectClrLst/>
     <dgm:txLinClrLst/>
@@ -1327,14 +1391,14 @@
     </dgm:txFillClrLst>
     <dgm:txEffectClrLst/>
   </dgm:styleLbl>
-  <dgm:styleLbl name="parChTrans1D2">
+  <dgm:styleLbl name="parChTrans1D3">
     <dgm:fillClrLst meth="repeat">
-      <a:schemeClr val="accent1"/>
+      <a:schemeClr val="accent4">
+        <a:tint val="70000"/>
+      </a:schemeClr>
     </dgm:fillClrLst>
     <dgm:linClrLst meth="repeat">
-      <a:schemeClr val="accent1">
-        <a:shade val="60000"/>
-      </a:schemeClr>
+      <a:schemeClr val="accent3"/>
     </dgm:linClrLst>
     <dgm:effectClrLst/>
     <dgm:txLinClrLst/>
@@ -1343,14 +1407,14 @@
     </dgm:txFillClrLst>
     <dgm:txEffectClrLst/>
   </dgm:styleLbl>
-  <dgm:styleLbl name="parChTrans1D3">
+  <dgm:styleLbl name="parChTrans1D4">
     <dgm:fillClrLst meth="repeat">
-      <a:schemeClr val="accent1"/>
+      <a:schemeClr val="accent5">
+        <a:tint val="50000"/>
+      </a:schemeClr>
     </dgm:fillClrLst>
     <dgm:linClrLst meth="repeat">
-      <a:schemeClr val="accent1">
-        <a:shade val="80000"/>
-      </a:schemeClr>
+      <a:schemeClr val="accent4"/>
     </dgm:linClrLst>
     <dgm:effectClrLst/>
     <dgm:txLinClrLst/>
@@ -1359,26 +1423,70 @@
     </dgm:txFillClrLst>
     <dgm:txEffectClrLst/>
   </dgm:styleLbl>
-  <dgm:styleLbl name="parChTrans1D4">
+  <dgm:styleLbl name="fgAcc1">
     <dgm:fillClrLst meth="repeat">
-      <a:schemeClr val="accent1"/>
+      <a:schemeClr val="lt1">
+        <a:alpha val="90000"/>
+      </a:schemeClr>
     </dgm:fillClrLst>
     <dgm:linClrLst meth="repeat">
-      <a:schemeClr val="accent1">
-        <a:shade val="80000"/>
-      </a:schemeClr>
+      <a:schemeClr val="accent2"/>
+      <a:schemeClr val="accent3"/>
+      <a:schemeClr val="accent4"/>
+      <a:schemeClr val="accent5"/>
+      <a:schemeClr val="accent6"/>
     </dgm:linClrLst>
     <dgm:effectClrLst/>
     <dgm:txLinClrLst/>
     <dgm:txFillClrLst meth="repeat">
-      <a:schemeClr val="tx1"/>
+      <a:schemeClr val="dk1"/>
     </dgm:txFillClrLst>
     <dgm:txEffectClrLst/>
   </dgm:styleLbl>
-  <dgm:styleLbl name="fgAcc1">
+  <dgm:styleLbl name="conFgAcc1">
     <dgm:fillClrLst meth="repeat">
       <a:schemeClr val="lt1">
         <a:alpha val="90000"/>
+      </a:schemeClr>
+    </dgm:fillClrLst>
+    <dgm:linClrLst meth="repeat">
+      <a:schemeClr val="accent2"/>
+      <a:schemeClr val="accent3"/>
+      <a:schemeClr val="accent4"/>
+      <a:schemeClr val="accent5"/>
+      <a:schemeClr val="accent6"/>
+    </dgm:linClrLst>
+    <dgm:effectClrLst/>
+    <dgm:txLinClrLst/>
+    <dgm:txFillClrLst meth="repeat">
+      <a:schemeClr val="dk1"/>
+    </dgm:txFillClrLst>
+    <dgm:txEffectClrLst/>
+  </dgm:styleLbl>
+  <dgm:styleLbl name="alignAcc1">
+    <dgm:fillClrLst meth="repeat">
+      <a:schemeClr val="lt1">
+        <a:alpha val="90000"/>
+      </a:schemeClr>
+    </dgm:fillClrLst>
+    <dgm:linClrLst meth="repeat">
+      <a:schemeClr val="accent2"/>
+      <a:schemeClr val="accent3"/>
+      <a:schemeClr val="accent4"/>
+      <a:schemeClr val="accent5"/>
+      <a:schemeClr val="accent6"/>
+    </dgm:linClrLst>
+    <dgm:effectClrLst/>
+    <dgm:txLinClrLst/>
+    <dgm:txFillClrLst meth="repeat">
+      <a:schemeClr val="dk1"/>
+    </dgm:txFillClrLst>
+    <dgm:txEffectClrLst/>
+  </dgm:styleLbl>
+  <dgm:styleLbl name="trAlignAcc1">
+    <dgm:fillClrLst meth="repeat">
+      <a:schemeClr val="lt1">
+        <a:alpha val="40000"/>
       </a:schemeClr>
     </dgm:fillClrLst>
     <dgm:linClrLst meth="repeat">
@@ -1391,13 +1499,243 @@
     </dgm:txFillClrLst>
     <dgm:txEffectClrLst/>
   </dgm:styleLbl>
-  <dgm:styleLbl name="conFgAcc1">
+  <dgm:styleLbl name="bgAcc1">
     <dgm:fillClrLst meth="repeat">
       <a:schemeClr val="lt1">
         <a:alpha val="90000"/>
       </a:schemeClr>
     </dgm:fillClrLst>
     <dgm:linClrLst meth="repeat">
+      <a:schemeClr val="accent2"/>
+      <a:schemeClr val="accent3"/>
+      <a:schemeClr val="accent4"/>
+      <a:schemeClr val="accent5"/>
+      <a:schemeClr val="accent6"/>
+    </dgm:linClrLst>
+    <dgm:effectClrLst/>
+    <dgm:txLinClrLst/>
+    <dgm:txFillClrLst meth="repeat">
+      <a:schemeClr val="dk1"/>
+    </dgm:txFillClrLst>
+    <dgm:txEffectClrLst/>
+  </dgm:styleLbl>
+  <dgm:styleLbl name="solidFgAcc1">
+    <dgm:fillClrLst meth="repeat">
+      <a:schemeClr val="lt1"/>
+    </dgm:fillClrLst>
+    <dgm:linClrLst meth="repeat">
+      <a:schemeClr val="accent2"/>
+      <a:schemeClr val="accent3"/>
+      <a:schemeClr val="accent4"/>
+      <a:schemeClr val="accent5"/>
+      <a:schemeClr val="accent6"/>
+    </dgm:linClrLst>
+    <dgm:effectClrLst/>
+    <dgm:txLinClrLst/>
+    <dgm:txFillClrLst meth="repeat">
+      <a:schemeClr val="dk1"/>
+    </dgm:txFillClrLst>
+    <dgm:txEffectClrLst/>
+  </dgm:styleLbl>
+  <dgm:styleLbl name="solidAlignAcc1">
+    <dgm:fillClrLst meth="repeat">
+      <a:schemeClr val="lt1"/>
+    </dgm:fillClrLst>
+    <dgm:linClrLst meth="repeat">
+      <a:schemeClr val="accent2"/>
+      <a:schemeClr val="accent3"/>
+      <a:schemeClr val="accent4"/>
+      <a:schemeClr val="accent5"/>
+      <a:schemeClr val="accent6"/>
+    </dgm:linClrLst>
+    <dgm:effectClrLst/>
+    <dgm:txLinClrLst/>
+    <dgm:txFillClrLst meth="repeat">
+      <a:schemeClr val="dk1"/>
+    </dgm:txFillClrLst>
+    <dgm:txEffectClrLst/>
+  </dgm:styleLbl>
+  <dgm:styleLbl name="solidBgAcc1">
+    <dgm:fillClrLst meth="repeat">
+      <a:schemeClr val="lt1"/>
+    </dgm:fillClrLst>
+    <dgm:linClrLst meth="repeat">
+      <a:schemeClr val="accent2"/>
+      <a:schemeClr val="accent3"/>
+      <a:schemeClr val="accent4"/>
+      <a:schemeClr val="accent5"/>
+      <a:schemeClr val="accent6"/>
+    </dgm:linClrLst>
+    <dgm:effectClrLst/>
+    <dgm:txLinClrLst/>
+    <dgm:txFillClrLst meth="repeat">
+      <a:schemeClr val="dk1"/>
+    </dgm:txFillClrLst>
+    <dgm:txEffectClrLst/>
+  </dgm:styleLbl>
+  <dgm:styleLbl name="fgAccFollowNode1">
+    <dgm:fillClrLst meth="repeat">
+      <a:schemeClr val="accent2">
+        <a:tint val="40000"/>
+        <a:alpha val="90000"/>
+      </a:schemeClr>
+      <a:schemeClr val="accent3">
+        <a:tint val="40000"/>
+        <a:alpha val="90000"/>
+      </a:schemeClr>
+      <a:schemeClr val="accent4">
+        <a:tint val="40000"/>
+        <a:alpha val="90000"/>
+      </a:schemeClr>
+      <a:schemeClr val="accent5">
+        <a:tint val="40000"/>
+        <a:alpha val="90000"/>
+      </a:schemeClr>
+      <a:schemeClr val="accent6">
+        <a:tint val="40000"/>
+        <a:alpha val="90000"/>
+      </a:schemeClr>
+    </dgm:fillClrLst>
+    <dgm:linClrLst meth="repeat">
+      <a:schemeClr val="accent2">
+        <a:tint val="40000"/>
+        <a:alpha val="90000"/>
+      </a:schemeClr>
+      <a:schemeClr val="accent3">
+        <a:tint val="40000"/>
+        <a:alpha val="90000"/>
+      </a:schemeClr>
+      <a:schemeClr val="accent4">
+        <a:tint val="40000"/>
+        <a:alpha val="90000"/>
+      </a:schemeClr>
+      <a:schemeClr val="accent5">
+        <a:tint val="40000"/>
+        <a:alpha val="90000"/>
+      </a:schemeClr>
+      <a:schemeClr val="accent6">
+        <a:tint val="40000"/>
+        <a:alpha val="90000"/>
+      </a:schemeClr>
+    </dgm:linClrLst>
+    <dgm:effectClrLst/>
+    <dgm:txLinClrLst/>
+    <dgm:txFillClrLst meth="repeat">
+      <a:schemeClr val="dk1"/>
+    </dgm:txFillClrLst>
+    <dgm:txEffectClrLst/>
+  </dgm:styleLbl>
+  <dgm:styleLbl name="alignAccFollowNode1">
+    <dgm:fillClrLst meth="repeat">
+      <a:schemeClr val="accent2">
+        <a:tint val="40000"/>
+        <a:alpha val="90000"/>
+      </a:schemeClr>
+      <a:schemeClr val="accent3">
+        <a:tint val="40000"/>
+        <a:alpha val="90000"/>
+      </a:schemeClr>
+      <a:schemeClr val="accent4">
+        <a:tint val="40000"/>
+        <a:alpha val="90000"/>
+      </a:schemeClr>
+      <a:schemeClr val="accent5">
+        <a:tint val="40000"/>
+        <a:alpha val="90000"/>
+      </a:schemeClr>
+      <a:schemeClr val="accent6">
+        <a:tint val="40000"/>
+        <a:alpha val="90000"/>
+      </a:schemeClr>
+    </dgm:fillClrLst>
+    <dgm:linClrLst meth="repeat">
+      <a:schemeClr val="accent2">
+        <a:tint val="40000"/>
+        <a:alpha val="90000"/>
+      </a:schemeClr>
+      <a:schemeClr val="accent3">
+        <a:tint val="40000"/>
+        <a:alpha val="90000"/>
+      </a:schemeClr>
+      <a:schemeClr val="accent4">
+        <a:tint val="40000"/>
+        <a:alpha val="90000"/>
+      </a:schemeClr>
+      <a:schemeClr val="accent5">
+        <a:tint val="40000"/>
+        <a:alpha val="90000"/>
+      </a:schemeClr>
+      <a:schemeClr val="accent6">
+        <a:tint val="40000"/>
+        <a:alpha val="90000"/>
+      </a:schemeClr>
+    </dgm:linClrLst>
+    <dgm:effectClrLst/>
+    <dgm:txLinClrLst/>
+    <dgm:txFillClrLst meth="repeat">
+      <a:schemeClr val="dk1"/>
+    </dgm:txFillClrLst>
+    <dgm:txEffectClrLst/>
+  </dgm:styleLbl>
+  <dgm:styleLbl name="bgAccFollowNode1">
+    <dgm:fillClrLst meth="repeat">
+      <a:schemeClr val="accent2">
+        <a:tint val="40000"/>
+        <a:alpha val="90000"/>
+      </a:schemeClr>
+      <a:schemeClr val="accent3">
+        <a:tint val="40000"/>
+        <a:alpha val="90000"/>
+      </a:schemeClr>
+      <a:schemeClr val="accent4">
+        <a:tint val="40000"/>
+        <a:alpha val="90000"/>
+      </a:schemeClr>
+      <a:schemeClr val="accent5">
+        <a:tint val="40000"/>
+        <a:alpha val="90000"/>
+      </a:schemeClr>
+      <a:schemeClr val="accent6">
+        <a:tint val="40000"/>
+        <a:alpha val="90000"/>
+      </a:schemeClr>
+    </dgm:fillClrLst>
+    <dgm:linClrLst meth="repeat">
+      <a:schemeClr val="accent2">
+        <a:tint val="40000"/>
+        <a:alpha val="90000"/>
+      </a:schemeClr>
+      <a:schemeClr val="accent3">
+        <a:tint val="40000"/>
+        <a:alpha val="90000"/>
+      </a:schemeClr>
+      <a:schemeClr val="accent4">
+        <a:tint val="40000"/>
+        <a:alpha val="90000"/>
+      </a:schemeClr>
+      <a:schemeClr val="accent5">
+        <a:tint val="40000"/>
+        <a:alpha val="90000"/>
+      </a:schemeClr>
+      <a:schemeClr val="accent6">
+        <a:tint val="40000"/>
+        <a:alpha val="90000"/>
+      </a:schemeClr>
+    </dgm:linClrLst>
+    <dgm:effectClrLst/>
+    <dgm:txLinClrLst/>
+    <dgm:txFillClrLst meth="repeat">
+      <a:schemeClr val="dk1"/>
+    </dgm:txFillClrLst>
+    <dgm:txEffectClrLst/>
+  </dgm:styleLbl>
+  <dgm:styleLbl name="fgAcc0">
+    <dgm:fillClrLst meth="repeat">
+      <a:schemeClr val="lt1">
+        <a:alpha val="90000"/>
+      </a:schemeClr>
+    </dgm:fillClrLst>
+    <dgm:linClrLst>
       <a:schemeClr val="accent1"/>
     </dgm:linClrLst>
     <dgm:effectClrLst/>
@@ -1407,14 +1745,14 @@
     </dgm:txFillClrLst>
     <dgm:txEffectClrLst/>
   </dgm:styleLbl>
-  <dgm:styleLbl name="alignAcc1">
+  <dgm:styleLbl name="fgAcc2">
     <dgm:fillClrLst meth="repeat">
       <a:schemeClr val="lt1">
         <a:alpha val="90000"/>
       </a:schemeClr>
     </dgm:fillClrLst>
-    <dgm:linClrLst meth="repeat">
-      <a:schemeClr val="accent1"/>
+    <dgm:linClrLst>
+      <a:schemeClr val="accent2"/>
     </dgm:linClrLst>
     <dgm:effectClrLst/>
     <dgm:txLinClrLst/>
@@ -1423,14 +1761,14 @@
     </dgm:txFillClrLst>
     <dgm:txEffectClrLst/>
   </dgm:styleLbl>
-  <dgm:styleLbl name="trAlignAcc1">
+  <dgm:styleLbl name="fgAcc3">
     <dgm:fillClrLst meth="repeat">
       <a:schemeClr val="lt1">
-        <a:alpha val="40000"/>
+        <a:alpha val="90000"/>
       </a:schemeClr>
     </dgm:fillClrLst>
-    <dgm:linClrLst meth="repeat">
-      <a:schemeClr val="accent1"/>
+    <dgm:linClrLst>
+      <a:schemeClr val="accent3"/>
     </dgm:linClrLst>
     <dgm:effectClrLst/>
     <dgm:txLinClrLst/>
@@ -1439,14 +1777,14 @@
     </dgm:txFillClrLst>
     <dgm:txEffectClrLst/>
   </dgm:styleLbl>
-  <dgm:styleLbl name="bgAcc1">
+  <dgm:styleLbl name="fgAcc4">
     <dgm:fillClrLst meth="repeat">
       <a:schemeClr val="lt1">
         <a:alpha val="90000"/>
       </a:schemeClr>
     </dgm:fillClrLst>
-    <dgm:linClrLst meth="repeat">
-      <a:schemeClr val="accent1"/>
+    <dgm:linClrLst>
+      <a:schemeClr val="accent4"/>
     </dgm:linClrLst>
     <dgm:effectClrLst/>
     <dgm:txLinClrLst/>
@@ -1455,12 +1793,14 @@
     </dgm:txFillClrLst>
     <dgm:txEffectClrLst/>
   </dgm:styleLbl>
-  <dgm:styleLbl name="solidFgAcc1">
+  <dgm:styleLbl name="bgShp">
     <dgm:fillClrLst meth="repeat">
-      <a:schemeClr val="lt1"/>
+      <a:schemeClr val="accent2">
+        <a:tint val="40000"/>
+      </a:schemeClr>
     </dgm:fillClrLst>
     <dgm:linClrLst meth="repeat">
-      <a:schemeClr val="accent1"/>
+      <a:schemeClr val="dk1"/>
     </dgm:linClrLst>
     <dgm:effectClrLst/>
     <dgm:txLinClrLst/>
@@ -1469,182 +1809,14 @@
     </dgm:txFillClrLst>
     <dgm:txEffectClrLst/>
   </dgm:styleLbl>
-  <dgm:styleLbl name="solidAlignAcc1">
+  <dgm:styleLbl name="dkBgShp">
     <dgm:fillClrLst meth="repeat">
-      <a:schemeClr val="lt1"/>
+      <a:schemeClr val="accent2">
+        <a:shade val="90000"/>
+      </a:schemeClr>
     </dgm:fillClrLst>
     <dgm:linClrLst meth="repeat">
-      <a:schemeClr val="accent1"/>
-    </dgm:linClrLst>
-    <dgm:effectClrLst/>
-    <dgm:txLinClrLst/>
-    <dgm:txFillClrLst meth="repeat">
       <a:schemeClr val="dk1"/>
-    </dgm:txFillClrLst>
-    <dgm:txEffectClrLst/>
-  </dgm:styleLbl>
-  <dgm:styleLbl name="solidBgAcc1">
-    <dgm:fillClrLst meth="repeat">
-      <a:schemeClr val="lt1"/>
-    </dgm:fillClrLst>
-    <dgm:linClrLst meth="repeat">
-      <a:schemeClr val="accent1"/>
-    </dgm:linClrLst>
-    <dgm:effectClrLst/>
-    <dgm:txLinClrLst/>
-    <dgm:txFillClrLst meth="repeat">
-      <a:schemeClr val="dk1"/>
-    </dgm:txFillClrLst>
-    <dgm:txEffectClrLst/>
-  </dgm:styleLbl>
-  <dgm:styleLbl name="fgAccFollowNode1">
-    <dgm:fillClrLst meth="repeat">
-      <a:schemeClr val="accent1">
-        <a:alpha val="90000"/>
-        <a:tint val="40000"/>
-      </a:schemeClr>
-    </dgm:fillClrLst>
-    <dgm:linClrLst meth="repeat">
-      <a:schemeClr val="accent1">
-        <a:alpha val="90000"/>
-        <a:tint val="40000"/>
-      </a:schemeClr>
-    </dgm:linClrLst>
-    <dgm:effectClrLst/>
-    <dgm:txLinClrLst/>
-    <dgm:txFillClrLst meth="repeat">
-      <a:schemeClr val="dk1"/>
-    </dgm:txFillClrLst>
-    <dgm:txEffectClrLst/>
-  </dgm:styleLbl>
-  <dgm:styleLbl name="alignAccFollowNode1">
-    <dgm:fillClrLst meth="repeat">
-      <a:schemeClr val="accent1">
-        <a:alpha val="90000"/>
-        <a:tint val="40000"/>
-      </a:schemeClr>
-    </dgm:fillClrLst>
-    <dgm:linClrLst meth="repeat">
-      <a:schemeClr val="accent1">
-        <a:alpha val="90000"/>
-        <a:tint val="40000"/>
-      </a:schemeClr>
-    </dgm:linClrLst>
-    <dgm:effectClrLst/>
-    <dgm:txLinClrLst/>
-    <dgm:txFillClrLst meth="repeat">
-      <a:schemeClr val="dk1"/>
-    </dgm:txFillClrLst>
-    <dgm:txEffectClrLst/>
-  </dgm:styleLbl>
-  <dgm:styleLbl name="bgAccFollowNode1">
-    <dgm:fillClrLst meth="repeat">
-      <a:schemeClr val="accent1">
-        <a:alpha val="90000"/>
-        <a:tint val="40000"/>
-      </a:schemeClr>
-    </dgm:fillClrLst>
-    <dgm:linClrLst meth="repeat">
-      <a:schemeClr val="accent1">
-        <a:alpha val="90000"/>
-        <a:tint val="40000"/>
-      </a:schemeClr>
-    </dgm:linClrLst>
-    <dgm:effectClrLst/>
-    <dgm:txLinClrLst/>
-    <dgm:txFillClrLst meth="repeat">
-      <a:schemeClr val="dk1"/>
-    </dgm:txFillClrLst>
-    <dgm:txEffectClrLst/>
-  </dgm:styleLbl>
-  <dgm:styleLbl name="fgAcc0">
-    <dgm:fillClrLst meth="repeat">
-      <a:schemeClr val="lt1">
-        <a:alpha val="90000"/>
-      </a:schemeClr>
-    </dgm:fillClrLst>
-    <dgm:linClrLst meth="repeat">
-      <a:schemeClr val="accent1"/>
-    </dgm:linClrLst>
-    <dgm:effectClrLst/>
-    <dgm:txLinClrLst/>
-    <dgm:txFillClrLst meth="repeat">
-      <a:schemeClr val="dk1"/>
-    </dgm:txFillClrLst>
-    <dgm:txEffectClrLst/>
-  </dgm:styleLbl>
-  <dgm:styleLbl name="fgAcc2">
-    <dgm:fillClrLst meth="repeat">
-      <a:schemeClr val="lt1">
-        <a:alpha val="90000"/>
-      </a:schemeClr>
-    </dgm:fillClrLst>
-    <dgm:linClrLst meth="repeat">
-      <a:schemeClr val="accent1"/>
-    </dgm:linClrLst>
-    <dgm:effectClrLst/>
-    <dgm:txLinClrLst/>
-    <dgm:txFillClrLst meth="repeat">
-      <a:schemeClr val="dk1"/>
-    </dgm:txFillClrLst>
-    <dgm:txEffectClrLst/>
-  </dgm:styleLbl>
-  <dgm:styleLbl name="fgAcc3">
-    <dgm:fillClrLst meth="repeat">
-      <a:schemeClr val="lt1">
-        <a:alpha val="90000"/>
-      </a:schemeClr>
-    </dgm:fillClrLst>
-    <dgm:linClrLst meth="repeat">
-      <a:schemeClr val="accent1"/>
-    </dgm:linClrLst>
-    <dgm:effectClrLst/>
-    <dgm:txLinClrLst/>
-    <dgm:txFillClrLst meth="repeat">
-      <a:schemeClr val="dk1"/>
-    </dgm:txFillClrLst>
-    <dgm:txEffectClrLst/>
-  </dgm:styleLbl>
-  <dgm:styleLbl name="fgAcc4">
-    <dgm:fillClrLst meth="repeat">
-      <a:schemeClr val="lt1">
-        <a:alpha val="90000"/>
-      </a:schemeClr>
-    </dgm:fillClrLst>
-    <dgm:linClrLst meth="repeat">
-      <a:schemeClr val="accent1"/>
-    </dgm:linClrLst>
-    <dgm:effectClrLst/>
-    <dgm:txLinClrLst/>
-    <dgm:txFillClrLst meth="repeat">
-      <a:schemeClr val="dk1"/>
-    </dgm:txFillClrLst>
-    <dgm:txEffectClrLst/>
-  </dgm:styleLbl>
-  <dgm:styleLbl name="bgShp">
-    <dgm:fillClrLst meth="repeat">
-      <a:schemeClr val="accent1">
-        <a:tint val="40000"/>
-      </a:schemeClr>
-    </dgm:fillClrLst>
-    <dgm:linClrLst meth="repeat">
-      <a:schemeClr val="accent1"/>
-    </dgm:linClrLst>
-    <dgm:effectClrLst/>
-    <dgm:txLinClrLst/>
-    <dgm:txFillClrLst meth="repeat">
-      <a:schemeClr val="dk1"/>
-    </dgm:txFillClrLst>
-    <dgm:txEffectClrLst/>
-  </dgm:styleLbl>
-  <dgm:styleLbl name="dkBgShp">
-    <dgm:fillClrLst meth="repeat">
-      <a:schemeClr val="accent1">
-        <a:shade val="80000"/>
-      </a:schemeClr>
-    </dgm:fillClrLst>
-    <dgm:linClrLst meth="repeat">
-      <a:schemeClr val="accent1"/>
     </dgm:linClrLst>
     <dgm:effectClrLst/>
     <dgm:txLinClrLst/>
@@ -1661,7 +1833,7 @@
       </a:schemeClr>
     </dgm:fillClrLst>
     <dgm:linClrLst meth="repeat">
-      <a:schemeClr val="accent1"/>
+      <a:schemeClr val="accent2"/>
     </dgm:linClrLst>
     <dgm:effectClrLst/>
     <dgm:txLinClrLst/>
@@ -1672,8 +1844,8 @@
   </dgm:styleLbl>
   <dgm:styleLbl name="fgShp">
     <dgm:fillClrLst meth="repeat">
-      <a:schemeClr val="accent1">
-        <a:tint val="60000"/>
+      <a:schemeClr val="accent2">
+        <a:tint val="40000"/>
       </a:schemeClr>
     </dgm:fillClrLst>
     <dgm:linClrLst meth="repeat">
@@ -1711,7 +1883,7 @@
 <dgm:dataModel xmlns:dgm="http://schemas.openxmlformats.org/drawingml/2006/diagram" xmlns:a="http://schemas.openxmlformats.org/drawingml/2006/main">
   <dgm:ptLst>
     <dgm:pt modelId="{200A9131-3893-4377-8BCE-00CDC99CD83C}" type="doc">
-      <dgm:prSet loTypeId="urn:microsoft.com/office/officeart/2005/8/layout/vProcess5" loCatId="process" qsTypeId="urn:microsoft.com/office/officeart/2005/8/quickstyle/simple1" qsCatId="simple" csTypeId="urn:microsoft.com/office/officeart/2005/8/colors/accent1_2" csCatId="accent1" phldr="1"/>
+      <dgm:prSet loTypeId="urn:microsoft.com/office/officeart/2005/8/layout/vProcess5" loCatId="process" qsTypeId="urn:microsoft.com/office/officeart/2005/8/quickstyle/simple1" qsCatId="simple" csTypeId="urn:microsoft.com/office/officeart/2005/8/colors/colorful1" csCatId="colorful" phldr="1"/>
       <dgm:spPr/>
       <dgm:t>
         <a:bodyPr/>
@@ -2061,7 +2233,7 @@
           </a:avLst>
         </a:prstGeom>
         <a:solidFill>
-          <a:schemeClr val="accent1">
+          <a:schemeClr val="accent2">
             <a:hueOff val="0"/>
             <a:satOff val="0"/>
             <a:lumOff val="0"/>
@@ -2159,7 +2331,7 @@
           </a:avLst>
         </a:prstGeom>
         <a:solidFill>
-          <a:schemeClr val="accent1">
+          <a:schemeClr val="accent3">
             <a:hueOff val="0"/>
             <a:satOff val="0"/>
             <a:lumOff val="0"/>
@@ -2246,7 +2418,7 @@
           </a:avLst>
         </a:prstGeom>
         <a:solidFill>
-          <a:schemeClr val="accent1">
+          <a:schemeClr val="accent4">
             <a:hueOff val="0"/>
             <a:satOff val="0"/>
             <a:lumOff val="0"/>
@@ -2333,7 +2505,7 @@
           </a:avLst>
         </a:prstGeom>
         <a:solidFill>
-          <a:schemeClr val="accent1">
+          <a:schemeClr val="accent5">
             <a:hueOff val="0"/>
             <a:satOff val="0"/>
             <a:lumOff val="0"/>
@@ -2421,9 +2593,9 @@
           </a:avLst>
         </a:prstGeom>
         <a:solidFill>
-          <a:schemeClr val="accent1">
+          <a:schemeClr val="accent2">
+            <a:tint val="40000"/>
             <a:alpha val="90000"/>
-            <a:tint val="40000"/>
             <a:hueOff val="0"/>
             <a:satOff val="0"/>
             <a:lumOff val="0"/>
@@ -2432,9 +2604,9 @@
         </a:solidFill>
         <a:ln w="12700" cap="flat" cmpd="sng" algn="ctr">
           <a:solidFill>
-            <a:schemeClr val="accent1">
+            <a:schemeClr val="accent2">
+              <a:tint val="40000"/>
               <a:alpha val="90000"/>
-              <a:tint val="40000"/>
               <a:hueOff val="0"/>
               <a:satOff val="0"/>
               <a:lumOff val="0"/>
@@ -2501,9 +2673,9 @@
           </a:avLst>
         </a:prstGeom>
         <a:solidFill>
-          <a:schemeClr val="accent1">
+          <a:schemeClr val="accent3">
+            <a:tint val="40000"/>
             <a:alpha val="90000"/>
-            <a:tint val="40000"/>
             <a:hueOff val="0"/>
             <a:satOff val="0"/>
             <a:lumOff val="0"/>
@@ -2512,9 +2684,9 @@
         </a:solidFill>
         <a:ln w="12700" cap="flat" cmpd="sng" algn="ctr">
           <a:solidFill>
-            <a:schemeClr val="accent1">
+            <a:schemeClr val="accent3">
+              <a:tint val="40000"/>
               <a:alpha val="90000"/>
-              <a:tint val="40000"/>
               <a:hueOff val="0"/>
               <a:satOff val="0"/>
               <a:lumOff val="0"/>
@@ -2581,9 +2753,9 @@
           </a:avLst>
         </a:prstGeom>
         <a:solidFill>
-          <a:schemeClr val="accent1">
+          <a:schemeClr val="accent4">
+            <a:tint val="40000"/>
             <a:alpha val="90000"/>
-            <a:tint val="40000"/>
             <a:hueOff val="0"/>
             <a:satOff val="0"/>
             <a:lumOff val="0"/>
@@ -2592,9 +2764,9 @@
         </a:solidFill>
         <a:ln w="12700" cap="flat" cmpd="sng" algn="ctr">
           <a:solidFill>
-            <a:schemeClr val="accent1">
+            <a:schemeClr val="accent4">
+              <a:tint val="40000"/>
               <a:alpha val="90000"/>
-              <a:tint val="40000"/>
               <a:hueOff val="0"/>
               <a:satOff val="0"/>
               <a:lumOff val="0"/>

</xml_diff>